<commit_message>
/ ‘clients/Wendy Walasek/InfoSci MPS Project Proposal Form_propose consolidated model-feedback1.docx’
</commit_message>
<xml_diff>
--- a/clients/Wendy Walasek/InfoSci MPS Project Proposal Form_propose consolidated model-feedback1.docx
+++ b/clients/Wendy Walasek/InfoSci MPS Project Proposal Form_propose consolidated model-feedback1.docx
@@ -6,8 +6,6 @@
       <w:pPr>
         <w:pStyle w:val="Heading1"/>
       </w:pPr>
-      <w:bookmarkStart w:id="0" w:name="_GoBack"/>
-      <w:bookmarkEnd w:id="0"/>
       <w:r>
         <w:rPr>
           <w:noProof/>
@@ -167,7 +165,12 @@
         <w:t xml:space="preserve">whether it is </w:t>
       </w:r>
       <w:r>
-        <w:t>of sufficient scope</w:t>
+        <w:t>of sufficient s</w:t>
+      </w:r>
+      <w:bookmarkStart w:id="0" w:name="_GoBack"/>
+      <w:bookmarkEnd w:id="0"/>
+      <w:r>
+        <w:t>cope</w:t>
       </w:r>
       <w:r>
         <w:t xml:space="preserve"> for a semester long</w:t>
@@ -855,15 +858,24 @@
             <w:shd w:val="clear" w:color="auto" w:fill="FFFFFF" w:themeFill="background1"/>
           </w:tcPr>
           <w:p>
+            <w:commentRangeStart w:id="3"/>
             <w:r>
               <w:t>Given a set of reference data models from several reference data systems, design a consolidated product reference data model</w:t>
             </w:r>
+            <w:commentRangeEnd w:id="3"/>
+            <w:r>
+              <w:rPr>
+                <w:rStyle w:val="CommentReference"/>
+              </w:rPr>
+              <w:commentReference w:id="3"/>
+            </w:r>
             <w:r>
               <w:t xml:space="preserve">. </w:t>
             </w:r>
           </w:p>
           <w:p/>
           <w:p>
+            <w:commentRangeStart w:id="4"/>
             <w:r>
               <w:t xml:space="preserve">Credit Suisse’s Chief Data Office has </w:t>
             </w:r>
@@ -871,7 +883,28 @@
               <w:t xml:space="preserve">supported the purchase of data quality verification systems to support the goals of having high quality data for our operational, risk management and regulatory reporting. </w:t>
             </w:r>
             <w:r>
-              <w:t>We are often asked why we are not supporting products that leverage machine learning. We have periodically looked at machine learning algorithms and have to date chosen products that are more mature and have a larger user base. We believe that the machine learning tooling space is advancing and it is worth looking again at how the data quality tools are maturing especially in relation to leveraging machine learning to identify data issues.</w:t>
+              <w:t>We are often asked why we are not supporting products that leverage machine learning. We have periodically looked at machine learning algorithms and have to date chosen products that are more mature and have a larger user base.</w:t>
+            </w:r>
+            <w:commentRangeStart w:id="5"/>
+            <w:r>
+              <w:t xml:space="preserve"> </w:t>
+            </w:r>
+            <w:commentRangeEnd w:id="4"/>
+            <w:r>
+              <w:rPr>
+                <w:rStyle w:val="CommentReference"/>
+              </w:rPr>
+              <w:commentReference w:id="4"/>
+            </w:r>
+            <w:r>
+              <w:t>We believe that the machine learning tooling space is advancing and it is worth looking again at how the data quality tools are maturing especially in relation to leveraging machine learning to identify data issues.</w:t>
+            </w:r>
+            <w:commentRangeEnd w:id="5"/>
+            <w:r>
+              <w:rPr>
+                <w:rStyle w:val="CommentReference"/>
+              </w:rPr>
+              <w:commentReference w:id="5"/>
             </w:r>
           </w:p>
           <w:p/>
@@ -937,6 +970,11 @@
             <w:r>
               <w:t>Understand the different data models and how the attributes are different and if the meaning is different and why</w:t>
             </w:r>
+            <w:ins w:id="6" w:author="kjh235@cornell.edu" w:date="2017-12-13T11:41:00Z">
+              <w:r>
+                <w:t>.</w:t>
+              </w:r>
+            </w:ins>
           </w:p>
           <w:p>
             <w:pPr>
@@ -949,6 +987,11 @@
             <w:r>
               <w:t>Research public product reference data models and compare to the ones that you were given</w:t>
             </w:r>
+            <w:ins w:id="7" w:author="kjh235@cornell.edu" w:date="2017-12-13T11:41:00Z">
+              <w:r>
+                <w:t>.</w:t>
+              </w:r>
+            </w:ins>
           </w:p>
           <w:p>
             <w:pPr>
@@ -958,8 +1001,19 @@
                 <w:numId w:val="9"/>
               </w:numPr>
             </w:pPr>
-            <w:r>
-              <w:t xml:space="preserve">Design a consolidated model that captures the variety of the attributes across the data models and deals with any ambiguity </w:t>
+            <w:commentRangeStart w:id="8"/>
+            <w:r>
+              <w:t>Design</w:t>
+            </w:r>
+            <w:commentRangeEnd w:id="8"/>
+            <w:r>
+              <w:rPr>
+                <w:rStyle w:val="CommentReference"/>
+              </w:rPr>
+              <w:commentReference w:id="8"/>
+            </w:r>
+            <w:r>
+              <w:t xml:space="preserve"> a consolidated model that captures the variety of the attributes across the data models and deals with any ambiguity </w:t>
             </w:r>
             <w:r>
               <w:t>or conceptual</w:t>
@@ -1289,7 +1343,7 @@
                 </w:ffData>
               </w:fldChar>
             </w:r>
-            <w:bookmarkStart w:id="3" w:name="Check1"/>
+            <w:bookmarkStart w:id="9" w:name="Check1"/>
             <w:r>
               <w:instrText xml:space="preserve"> FORMCHECKBOX </w:instrText>
             </w:r>
@@ -1299,7 +1353,7 @@
             <w:r>
               <w:fldChar w:fldCharType="end"/>
             </w:r>
-            <w:bookmarkEnd w:id="3"/>
+            <w:bookmarkEnd w:id="9"/>
             <w:r>
               <w:t xml:space="preserve"> Yes</w:t>
             </w:r>
@@ -1406,7 +1460,7 @@
                 </w:ffData>
               </w:fldChar>
             </w:r>
-            <w:bookmarkStart w:id="4" w:name="Check2"/>
+            <w:bookmarkStart w:id="10" w:name="Check2"/>
             <w:r>
               <w:instrText xml:space="preserve"> FORMCHECKBOX </w:instrText>
             </w:r>
@@ -1416,7 +1470,7 @@
             <w:r>
               <w:fldChar w:fldCharType="end"/>
             </w:r>
-            <w:bookmarkEnd w:id="4"/>
+            <w:bookmarkEnd w:id="10"/>
             <w:r>
               <w:t xml:space="preserve"> Yes</w:t>
             </w:r>
@@ -1511,7 +1565,7 @@
                 </w:ffData>
               </w:fldChar>
             </w:r>
-            <w:bookmarkStart w:id="5" w:name="Check3"/>
+            <w:bookmarkStart w:id="11" w:name="Check3"/>
             <w:r>
               <w:instrText xml:space="preserve"> FORMCHECKBOX </w:instrText>
             </w:r>
@@ -1521,7 +1575,7 @@
             <w:r>
               <w:fldChar w:fldCharType="end"/>
             </w:r>
-            <w:bookmarkEnd w:id="5"/>
+            <w:bookmarkEnd w:id="11"/>
             <w:r>
               <w:t xml:space="preserve"> Yes</w:t>
             </w:r>
@@ -1554,7 +1608,21 @@
           <w:p>
             <w:r>
               <w:lastRenderedPageBreak/>
-              <w:t>The expectation would be that the project team would be able to work on school hardware and obtain temporary licenses to complete</w:t>
+              <w:t xml:space="preserve">The expectation would be that the project team would be able to work on school hardware and </w:t>
+            </w:r>
+            <w:commentRangeStart w:id="12"/>
+            <w:r>
+              <w:t xml:space="preserve">obtain temporary licenses </w:t>
+            </w:r>
+            <w:commentRangeEnd w:id="12"/>
+            <w:r>
+              <w:rPr>
+                <w:rStyle w:val="CommentReference"/>
+              </w:rPr>
+              <w:commentReference w:id="12"/>
+            </w:r>
+            <w:r>
+              <w:t>to complete</w:t>
             </w:r>
             <w:r>
               <w:t xml:space="preserve"> evaluation</w:t>
@@ -1623,7 +1691,7 @@
                 </w:ffData>
               </w:fldChar>
             </w:r>
-            <w:bookmarkStart w:id="6" w:name="Check4"/>
+            <w:bookmarkStart w:id="13" w:name="Check4"/>
             <w:r>
               <w:instrText xml:space="preserve"> FORMCHECKBOX </w:instrText>
             </w:r>
@@ -1633,7 +1701,7 @@
             <w:r>
               <w:fldChar w:fldCharType="end"/>
             </w:r>
-            <w:bookmarkEnd w:id="6"/>
+            <w:bookmarkEnd w:id="13"/>
             <w:r>
               <w:t xml:space="preserve"> Provide existing industry and company data as background at the beginning of the project.</w:t>
             </w:r>
@@ -1661,7 +1729,7 @@
                 </w:ffData>
               </w:fldChar>
             </w:r>
-            <w:bookmarkStart w:id="7" w:name="Check5"/>
+            <w:bookmarkStart w:id="14" w:name="Check5"/>
             <w:r>
               <w:instrText xml:space="preserve"> FORMCHECKBOX </w:instrText>
             </w:r>
@@ -1671,7 +1739,7 @@
             <w:r>
               <w:fldChar w:fldCharType="end"/>
             </w:r>
-            <w:bookmarkEnd w:id="7"/>
+            <w:bookmarkEnd w:id="14"/>
             <w:r>
               <w:t xml:space="preserve"> Pay one or more team members to travel to your location for initial briefing / work session / final presentation.</w:t>
             </w:r>
@@ -1708,7 +1776,21 @@
           </w:tcPr>
           <w:p>
             <w:r>
-              <w:t xml:space="preserve">My understanding is the teams are in NY. If they would find it helpful we can meet at our offices in Manhattan or I could go to the school to meet in person. Otherwise we will be able to meet via Skype calls and share materials as necessary. </w:t>
+              <w:t xml:space="preserve">My understanding is the teams are in NY. If they would find it helpful we can meet at our offices in Manhattan or </w:t>
+            </w:r>
+            <w:commentRangeStart w:id="15"/>
+            <w:r>
+              <w:t xml:space="preserve">I could go to the school to meet in person. </w:t>
+            </w:r>
+            <w:commentRangeEnd w:id="15"/>
+            <w:r>
+              <w:rPr>
+                <w:rStyle w:val="CommentReference"/>
+              </w:rPr>
+              <w:commentReference w:id="15"/>
+            </w:r>
+            <w:r>
+              <w:t xml:space="preserve">Otherwise we will be able to meet via Skype calls and share materials as necessary. </w:t>
             </w:r>
           </w:p>
         </w:tc>
@@ -1744,7 +1826,7 @@
             <w:r>
               <w:t xml:space="preserve"> project proposal to the MPS Project Coordinator: </w:t>
             </w:r>
-            <w:hyperlink r:id="rId11" w:history="1">
+            <w:hyperlink r:id="rId13" w:history="1">
               <w:r>
                 <w:rPr>
                   <w:rStyle w:val="Hyperlink"/>
@@ -1774,6 +1856,118 @@
     </w:sectPr>
   </w:body>
 </w:document>
+</file>
+
+<file path=word/comments.xml><?xml version="1.0" encoding="utf-8"?>
+<w:comments xmlns:wpc="http://schemas.microsoft.com/office/word/2010/wordprocessingCanvas" xmlns:cx="http://schemas.microsoft.com/office/drawing/2014/chartex" xmlns:mc="http://schemas.openxmlformats.org/markup-compatibility/2006" xmlns:o="urn:schemas-microsoft-com:office:office" xmlns:r="http://schemas.openxmlformats.org/officeDocument/2006/relationships" xmlns:m="http://schemas.openxmlformats.org/officeDocument/2006/math" xmlns:v="urn:schemas-microsoft-com:vml" xmlns:wp14="http://schemas.microsoft.com/office/word/2010/wordprocessingDrawing" xmlns:wp="http://schemas.openxmlformats.org/drawingml/2006/wordprocessingDrawing" xmlns:w10="urn:schemas-microsoft-com:office:word" xmlns:w="http://schemas.openxmlformats.org/wordprocessingml/2006/main" xmlns:w14="http://schemas.microsoft.com/office/word/2010/wordml" xmlns:w15="http://schemas.microsoft.com/office/word/2012/wordml" xmlns:w16se="http://schemas.microsoft.com/office/word/2015/wordml/symex" xmlns:wpg="http://schemas.microsoft.com/office/word/2010/wordprocessingGroup" xmlns:wpi="http://schemas.microsoft.com/office/word/2010/wordprocessingInk" xmlns:wne="http://schemas.microsoft.com/office/word/2006/wordml" xmlns:wps="http://schemas.microsoft.com/office/word/2010/wordprocessingShape" mc:Ignorable="w14 w15 w16se wp14">
+  <w:comment w:id="3" w:author="kjh235@cornell.edu" w:date="2017-12-13T11:38:00Z" w:initials="KJH">
+    <w:p>
+      <w:pPr>
+        <w:pStyle w:val="CommentText"/>
+      </w:pPr>
+      <w:r>
+        <w:rPr>
+          <w:rStyle w:val="CommentReference"/>
+        </w:rPr>
+        <w:annotationRef/>
+      </w:r>
+      <w:r>
+        <w:t>This is probably a little hard for the students to picture what they’ll be working on. Try to expand this so that they can picture what they’ll be working on. This will likely entice more students to opt in to your project.</w:t>
+      </w:r>
+    </w:p>
+  </w:comment>
+  <w:comment w:id="4" w:author="kjh235@cornell.edu" w:date="2017-12-13T11:40:00Z" w:initials="KJH">
+    <w:p>
+      <w:pPr>
+        <w:pStyle w:val="CommentText"/>
+      </w:pPr>
+      <w:r>
+        <w:rPr>
+          <w:rStyle w:val="CommentReference"/>
+        </w:rPr>
+        <w:annotationRef/>
+      </w:r>
+      <w:r>
+        <w:t>Be careful using very similar text in multiple proposals. Students will often not read carefully and will pass over a project even though it might have been a great fit.</w:t>
+      </w:r>
+    </w:p>
+  </w:comment>
+  <w:comment w:id="5" w:author="kjh235@cornell.edu" w:date="2017-12-13T11:39:00Z" w:initials="KJH">
+    <w:p>
+      <w:pPr>
+        <w:pStyle w:val="CommentText"/>
+      </w:pPr>
+      <w:r>
+        <w:rPr>
+          <w:rStyle w:val="CommentReference"/>
+        </w:rPr>
+        <w:annotationRef/>
+      </w:r>
+      <w:r>
+        <w:t>It’s not 100% clear to me what this project is about at this point. Try to expand this so that the students will understand your project… that way they’ll pick it.</w:t>
+      </w:r>
+    </w:p>
+  </w:comment>
+  <w:comment w:id="8" w:author="kjh235@cornell.edu" w:date="2017-12-13T11:41:00Z" w:initials="KJH">
+    <w:p>
+      <w:pPr>
+        <w:pStyle w:val="CommentText"/>
+      </w:pPr>
+      <w:r>
+        <w:rPr>
+          <w:rStyle w:val="CommentReference"/>
+        </w:rPr>
+        <w:annotationRef/>
+      </w:r>
+      <w:r>
+        <w:t>Will they also implement this? If so, you are likely to get more interest in the project.</w:t>
+      </w:r>
+    </w:p>
+  </w:comment>
+  <w:comment w:id="12" w:author="kjh235@cornell.edu" w:date="2017-12-13T11:42:00Z" w:initials="KJH">
+    <w:p>
+      <w:pPr>
+        <w:pStyle w:val="CommentText"/>
+      </w:pPr>
+      <w:r>
+        <w:rPr>
+          <w:rStyle w:val="CommentReference"/>
+        </w:rPr>
+        <w:annotationRef/>
+      </w:r>
+      <w:r>
+        <w:t>Will you provide these?</w:t>
+      </w:r>
+    </w:p>
+  </w:comment>
+  <w:comment w:id="15" w:author="kjh235@cornell.edu" w:date="2017-12-13T11:43:00Z" w:initials="KJH">
+    <w:p>
+      <w:pPr>
+        <w:pStyle w:val="CommentText"/>
+      </w:pPr>
+      <w:r>
+        <w:rPr>
+          <w:rStyle w:val="CommentReference"/>
+        </w:rPr>
+        <w:annotationRef/>
+      </w:r>
+      <w:r>
+        <w:t>This is awesome! Thank you!</w:t>
+      </w:r>
+    </w:p>
+  </w:comment>
+</w:comments>
+</file>
+
+<file path=word/commentsExtended.xml><?xml version="1.0" encoding="utf-8"?>
+<w15:commentsEx xmlns:wpc="http://schemas.microsoft.com/office/word/2010/wordprocessingCanvas" xmlns:cx="http://schemas.microsoft.com/office/drawing/2014/chartex" xmlns:mc="http://schemas.openxmlformats.org/markup-compatibility/2006" xmlns:o="urn:schemas-microsoft-com:office:office" xmlns:r="http://schemas.openxmlformats.org/officeDocument/2006/relationships" xmlns:m="http://schemas.openxmlformats.org/officeDocument/2006/math" xmlns:v="urn:schemas-microsoft-com:vml" xmlns:wp14="http://schemas.microsoft.com/office/word/2010/wordprocessingDrawing" xmlns:wp="http://schemas.openxmlformats.org/drawingml/2006/wordprocessingDrawing" xmlns:w10="urn:schemas-microsoft-com:office:word" xmlns:w="http://schemas.openxmlformats.org/wordprocessingml/2006/main" xmlns:w14="http://schemas.microsoft.com/office/word/2010/wordml" xmlns:w15="http://schemas.microsoft.com/office/word/2012/wordml" xmlns:w16se="http://schemas.microsoft.com/office/word/2015/wordml/symex" xmlns:wpg="http://schemas.microsoft.com/office/word/2010/wordprocessingGroup" xmlns:wpi="http://schemas.microsoft.com/office/word/2010/wordprocessingInk" xmlns:wne="http://schemas.microsoft.com/office/word/2006/wordml" xmlns:wps="http://schemas.microsoft.com/office/word/2010/wordprocessingShape" mc:Ignorable="w14 w15 w16se wp14">
+  <w15:commentEx w15:paraId="08D773D8" w15:done="0"/>
+  <w15:commentEx w15:paraId="6BAFEEDC" w15:done="0"/>
+  <w15:commentEx w15:paraId="4D4E9AEF" w15:done="0"/>
+  <w15:commentEx w15:paraId="18DB7348" w15:done="0"/>
+  <w15:commentEx w15:paraId="16AD7CED" w15:done="0"/>
+  <w15:commentEx w15:paraId="68AE61DF" w15:done="0"/>
+</w15:commentsEx>
 </file>
 
 <file path=word/endnotes.xml><?xml version="1.0" encoding="utf-8"?>
@@ -2744,6 +2938,14 @@
     <w:abstractNumId w:val="7"/>
   </w:num>
 </w:numbering>
+</file>
+
+<file path=word/people.xml><?xml version="1.0" encoding="utf-8"?>
+<w15:people xmlns:wpc="http://schemas.microsoft.com/office/word/2010/wordprocessingCanvas" xmlns:cx="http://schemas.microsoft.com/office/drawing/2014/chartex" xmlns:mc="http://schemas.openxmlformats.org/markup-compatibility/2006" xmlns:o="urn:schemas-microsoft-com:office:office" xmlns:r="http://schemas.openxmlformats.org/officeDocument/2006/relationships" xmlns:m="http://schemas.openxmlformats.org/officeDocument/2006/math" xmlns:v="urn:schemas-microsoft-com:vml" xmlns:wp14="http://schemas.microsoft.com/office/word/2010/wordprocessingDrawing" xmlns:wp="http://schemas.openxmlformats.org/drawingml/2006/wordprocessingDrawing" xmlns:w10="urn:schemas-microsoft-com:office:word" xmlns:w="http://schemas.openxmlformats.org/wordprocessingml/2006/main" xmlns:w14="http://schemas.microsoft.com/office/word/2010/wordml" xmlns:w15="http://schemas.microsoft.com/office/word/2012/wordml" xmlns:w16se="http://schemas.microsoft.com/office/word/2015/wordml/symex" xmlns:wpg="http://schemas.microsoft.com/office/word/2010/wordprocessingGroup" xmlns:wpi="http://schemas.microsoft.com/office/word/2010/wordprocessingInk" xmlns:wne="http://schemas.microsoft.com/office/word/2006/wordml" xmlns:wps="http://schemas.microsoft.com/office/word/2010/wordprocessingShape" mc:Ignorable="w14 w15 w16se wp14">
+  <w15:person w15:author="kjh235@cornell.edu">
+    <w15:presenceInfo w15:providerId="None" w15:userId="kjh235@cornell.edu"/>
+  </w15:person>
+</w15:people>
 </file>
 
 <file path=word/styles.xml><?xml version="1.0" encoding="utf-8"?>
@@ -3256,6 +3458,88 @@
       <w:contextualSpacing/>
     </w:pPr>
   </w:style>
+  <w:style w:type="character" w:styleId="CommentReference">
+    <w:name w:val="annotation reference"/>
+    <w:basedOn w:val="DefaultParagraphFont"/>
+    <w:semiHidden/>
+    <w:unhideWhenUsed/>
+    <w:rsid w:val="00803C35"/>
+    <w:rPr>
+      <w:sz w:val="16"/>
+      <w:szCs w:val="16"/>
+    </w:rPr>
+  </w:style>
+  <w:style w:type="paragraph" w:styleId="CommentText">
+    <w:name w:val="annotation text"/>
+    <w:basedOn w:val="Normal"/>
+    <w:link w:val="CommentTextChar"/>
+    <w:semiHidden/>
+    <w:unhideWhenUsed/>
+    <w:rsid w:val="00803C35"/>
+    <w:rPr>
+      <w:szCs w:val="20"/>
+    </w:rPr>
+  </w:style>
+  <w:style w:type="character" w:customStyle="1" w:styleId="CommentTextChar">
+    <w:name w:val="Comment Text Char"/>
+    <w:basedOn w:val="DefaultParagraphFont"/>
+    <w:link w:val="CommentText"/>
+    <w:semiHidden/>
+    <w:rsid w:val="00803C35"/>
+    <w:rPr>
+      <w:rFonts w:ascii="Calibri" w:hAnsi="Calibri"/>
+    </w:rPr>
+  </w:style>
+  <w:style w:type="paragraph" w:styleId="CommentSubject">
+    <w:name w:val="annotation subject"/>
+    <w:basedOn w:val="CommentText"/>
+    <w:next w:val="CommentText"/>
+    <w:link w:val="CommentSubjectChar"/>
+    <w:semiHidden/>
+    <w:unhideWhenUsed/>
+    <w:rsid w:val="00803C35"/>
+    <w:rPr>
+      <w:b/>
+      <w:bCs/>
+    </w:rPr>
+  </w:style>
+  <w:style w:type="character" w:customStyle="1" w:styleId="CommentSubjectChar">
+    <w:name w:val="Comment Subject Char"/>
+    <w:basedOn w:val="CommentTextChar"/>
+    <w:link w:val="CommentSubject"/>
+    <w:semiHidden/>
+    <w:rsid w:val="00803C35"/>
+    <w:rPr>
+      <w:rFonts w:ascii="Calibri" w:hAnsi="Calibri"/>
+      <w:b/>
+      <w:bCs/>
+    </w:rPr>
+  </w:style>
+  <w:style w:type="paragraph" w:styleId="BalloonText">
+    <w:name w:val="Balloon Text"/>
+    <w:basedOn w:val="Normal"/>
+    <w:link w:val="BalloonTextChar"/>
+    <w:semiHidden/>
+    <w:unhideWhenUsed/>
+    <w:rsid w:val="00803C35"/>
+    <w:rPr>
+      <w:rFonts w:ascii="Segoe UI" w:hAnsi="Segoe UI" w:cs="Segoe UI"/>
+      <w:sz w:val="18"/>
+      <w:szCs w:val="18"/>
+    </w:rPr>
+  </w:style>
+  <w:style w:type="character" w:customStyle="1" w:styleId="BalloonTextChar">
+    <w:name w:val="Balloon Text Char"/>
+    <w:basedOn w:val="DefaultParagraphFont"/>
+    <w:link w:val="BalloonText"/>
+    <w:semiHidden/>
+    <w:rsid w:val="00803C35"/>
+    <w:rPr>
+      <w:rFonts w:ascii="Segoe UI" w:hAnsi="Segoe UI" w:cs="Segoe UI"/>
+      <w:sz w:val="18"/>
+      <w:szCs w:val="18"/>
+    </w:rPr>
+  </w:style>
 </w:styles>
 </file>
 

</xml_diff>